<commit_message>
transBusiness export word fix
</commit_message>
<xml_diff>
--- a/src/main/resources/template/transferBusiness.docx
+++ b/src/main/resources/template/transferBusiness.docx
@@ -249,7 +249,7 @@
           <w:sz w:val="28"/>
           <w:szCs w:val="28"/>
         </w:rPr>
-        <w:t>{$year}</w:t>
+        <w:t>$y</w:t>
       </w:r>
       <w:r>
         <w:rPr>
@@ -265,7 +265,17 @@
           <w:sz w:val="28"/>
           <w:szCs w:val="28"/>
         </w:rPr>
-        <w:t>{$month}</w:t>
+        <w:t xml:space="preserve"> </w:t>
+      </w:r>
+      <w:bookmarkStart w:id="0" w:name="_GoBack"/>
+      <w:bookmarkEnd w:id="0"/>
+      <w:r>
+        <w:rPr>
+          <w:rFonts w:ascii="宋体" w:hAnsi="宋体" w:hint="eastAsia"/>
+          <w:sz w:val="28"/>
+          <w:szCs w:val="28"/>
+        </w:rPr>
+        <w:t>$m</w:t>
       </w:r>
       <w:r>
         <w:rPr>
@@ -281,7 +291,7 @@
           <w:sz w:val="28"/>
           <w:szCs w:val="28"/>
         </w:rPr>
-        <w:t xml:space="preserve"> ${day}</w:t>
+        <w:t xml:space="preserve"> $d</w:t>
       </w:r>
       <w:r>
         <w:rPr>
@@ -730,7 +740,7 @@
           <w:sz w:val="28"/>
           <w:szCs w:val="28"/>
         </w:rPr>
-        <w:t>${year}</w:t>
+        <w:t>$y</w:t>
       </w:r>
       <w:r>
         <w:rPr>
@@ -746,10 +756,16 @@
           <w:sz w:val="28"/>
           <w:szCs w:val="28"/>
         </w:rPr>
-        <w:t>${month}</w:t>
-      </w:r>
-      <w:bookmarkStart w:id="0" w:name="_GoBack"/>
-      <w:bookmarkEnd w:id="0"/>
+        <w:t xml:space="preserve"> </w:t>
+      </w:r>
+      <w:r>
+        <w:rPr>
+          <w:rFonts w:ascii="宋体" w:hAnsi="宋体" w:hint="eastAsia"/>
+          <w:sz w:val="28"/>
+          <w:szCs w:val="28"/>
+        </w:rPr>
+        <w:t>$m</w:t>
+      </w:r>
       <w:r>
         <w:rPr>
           <w:rFonts w:ascii="宋体" w:hAnsi="宋体" w:hint="eastAsia"/>
@@ -764,7 +780,15 @@
           <w:sz w:val="28"/>
           <w:szCs w:val="28"/>
         </w:rPr>
-        <w:t xml:space="preserve"> ${day}</w:t>
+        <w:t xml:space="preserve"> </w:t>
+      </w:r>
+      <w:r>
+        <w:rPr>
+          <w:rFonts w:ascii="宋体" w:hAnsi="宋体" w:hint="eastAsia"/>
+          <w:sz w:val="28"/>
+          <w:szCs w:val="28"/>
+        </w:rPr>
+        <w:t>$d</w:t>
       </w:r>
       <w:r>
         <w:rPr>
@@ -960,7 +984,6 @@
           <w:rFonts w:ascii="宋体" w:hAnsi="宋体" w:hint="eastAsia"/>
           <w:szCs w:val="21"/>
         </w:rPr>
-        <w:lastRenderedPageBreak/>
         <w:t>复函请注明文号</w:t>
       </w:r>
     </w:p>

</xml_diff>